<commit_message>
1&2 labs realese 1.3
</commit_message>
<xml_diff>
--- a/PP_Sem4/lab2/Отчёт lab2.docx
+++ b/PP_Sem4/lab2/Отчёт lab2.docx
@@ -1445,7 +1445,6 @@
           <w:szCs w:val="32"/>
         </w:rPr>
       </w:pPr>
-      <w:bookmarkStart w:id="1" w:name="_GoBack"/>
       <w:r>
         <w:rPr>
           <w:noProof/>
@@ -1465,7 +1464,6 @@
           </wp:inline>
         </w:drawing>
       </w:r>
-      <w:bookmarkEnd w:id="1"/>
     </w:p>
     <w:p>
       <w:pPr>
@@ -1560,9 +1558,8 @@
           <w:szCs w:val="28"/>
           <w:lang w:eastAsia="zh-CN" w:bidi="hi-IN"/>
         </w:rPr>
-        <w:t xml:space="preserve">В результате выполнения работы была освоена технология OMP, </w:t>
-      </w:r>
-      <w:proofErr w:type="gramStart"/>
+        <w:t>В результате выполнения работы была освоена</w:t>
+      </w:r>
       <w:r>
         <w:rPr>
           <w:b w:val="0"/>
@@ -1572,9 +1569,10 @@
           <w:szCs w:val="28"/>
           <w:lang w:eastAsia="zh-CN" w:bidi="hi-IN"/>
         </w:rPr>
-        <w:t>распараллелено  решение</w:t>
-      </w:r>
-      <w:proofErr w:type="gramEnd"/>
+        <w:t xml:space="preserve"> технология OMP, распараллелено </w:t>
+      </w:r>
+      <w:bookmarkStart w:id="1" w:name="_GoBack"/>
+      <w:bookmarkEnd w:id="1"/>
       <w:r>
         <w:rPr>
           <w:b w:val="0"/>
@@ -1584,7 +1582,29 @@
           <w:szCs w:val="28"/>
           <w:lang w:eastAsia="zh-CN" w:bidi="hi-IN"/>
         </w:rPr>
-        <w:t xml:space="preserve"> СЛАУ методом минимальных невязок, замерено ускорение и эффективность программы, проведено исследование по использованию целесообразности использования разных параметров </w:t>
+        <w:t xml:space="preserve">решение СЛАУ методом </w:t>
+      </w:r>
+      <w:r>
+        <w:rPr>
+          <w:b w:val="0"/>
+          <w:bCs w:val="0"/>
+          <w:kern w:val="0"/>
+          <w:sz w:val="28"/>
+          <w:szCs w:val="28"/>
+          <w:lang w:eastAsia="zh-CN" w:bidi="hi-IN"/>
+        </w:rPr>
+        <w:t>простой итерации</w:t>
+      </w:r>
+      <w:r>
+        <w:rPr>
+          <w:b w:val="0"/>
+          <w:bCs w:val="0"/>
+          <w:kern w:val="0"/>
+          <w:sz w:val="28"/>
+          <w:szCs w:val="28"/>
+          <w:lang w:eastAsia="zh-CN" w:bidi="hi-IN"/>
+        </w:rPr>
+        <w:t xml:space="preserve">, замерено ускорение и эффективность программы, проведено исследование по использованию целесообразности использования разных параметров </w:t>
       </w:r>
       <w:proofErr w:type="spellStart"/>
       <w:r>

</xml_diff>